<commit_message>
reporting and cleaning up
</commit_message>
<xml_diff>
--- a/FeatureDescription.docx
+++ b/FeatureDescription.docx
@@ -68,7 +68,13 @@
         <w:rPr>
           <w:lang w:val="en-US"/>
         </w:rPr>
-        <w:t>However t</w:t>
+        <w:t>However,</w:t>
+      </w:r>
+      <w:r>
+        <w:rPr>
+          <w:lang w:val="en-US"/>
+        </w:rPr>
+        <w:t xml:space="preserve"> t</w:t>
       </w:r>
       <w:r>
         <w:rPr>
@@ -298,7 +304,21 @@
             <w:rFonts w:ascii="Cambria Math" w:eastAsiaTheme="minorEastAsia" w:hAnsi="Cambria Math"/>
             <w:lang w:val="en-US"/>
           </w:rPr>
-          <m:t xml:space="preserve"> Z⊆V</m:t>
+          <m:t xml:space="preserve"> </m:t>
+        </m:r>
+        <m:r>
+          <w:rPr>
+            <w:rFonts w:ascii="Cambria Math" w:eastAsiaTheme="minorEastAsia" w:hAnsi="Cambria Math"/>
+            <w:lang w:val="en-US"/>
+          </w:rPr>
+          <m:t>X</m:t>
+        </m:r>
+        <m:r>
+          <w:rPr>
+            <w:rFonts w:ascii="Cambria Math" w:eastAsiaTheme="minorEastAsia" w:hAnsi="Cambria Math"/>
+            <w:lang w:val="en-US"/>
+          </w:rPr>
+          <m:t>⊆V</m:t>
         </m:r>
       </m:oMath>
       <w:r>
@@ -314,7 +334,7 @@
             <w:rFonts w:ascii="Cambria Math" w:eastAsiaTheme="minorEastAsia" w:hAnsi="Cambria Math"/>
             <w:lang w:val="en-US"/>
           </w:rPr>
-          <m:t>Z</m:t>
+          <m:t>X</m:t>
         </m:r>
       </m:oMath>
       <w:r>
@@ -330,7 +350,14 @@
             <w:rFonts w:ascii="Cambria Math" w:eastAsiaTheme="minorEastAsia" w:hAnsi="Cambria Math"/>
             <w:lang w:val="en-US"/>
           </w:rPr>
-          <m:t>V∖Z</m:t>
+          <m:t>V∖</m:t>
+        </m:r>
+        <m:r>
+          <w:rPr>
+            <w:rFonts w:ascii="Cambria Math" w:eastAsiaTheme="minorEastAsia" w:hAnsi="Cambria Math"/>
+            <w:lang w:val="en-US"/>
+          </w:rPr>
+          <m:t>X</m:t>
         </m:r>
       </m:oMath>
       <w:r>
@@ -986,6 +1013,7 @@
     </w:p>
     <w:p>
       <w:pPr>
+        <w:jc w:val="both"/>
         <w:rPr>
           <w:rFonts w:eastAsiaTheme="minorEastAsia"/>
           <w:lang w:val="en-US"/>
@@ -1024,39 +1052,47 @@
         <w:rPr>
           <w:lang w:val="en-US"/>
         </w:rPr>
-        <w:t>Changes to standard implementation</w:t>
-      </w:r>
-    </w:p>
-    <w:p>
-      <w:pPr>
-        <w:rPr>
-          <w:lang w:val="en-US"/>
-        </w:rPr>
-      </w:pPr>
-      <w:r>
-        <w:rPr>
-          <w:lang w:val="en-US"/>
-        </w:rPr>
-        <w:t>We modified the parsing of STL formulas to include information about input and output signals, which is then associated with every STL subformula. This wa</w:t>
-      </w:r>
-      <w:r>
-        <w:rPr>
-          <w:lang w:val="en-US"/>
-        </w:rPr>
-        <w:t>y the names of input and output signals can be queried at any point when parsing an STL formula, typically during the robustness computation itself. This was done by directly modifying the STL formula constructor and class to include IO information, and by implementing new setter and getter function to access this IO information.</w:t>
-      </w:r>
-    </w:p>
-    <w:p>
-      <w:pPr>
-        <w:rPr>
-          <w:lang w:val="en-US"/>
-        </w:rPr>
-      </w:pPr>
-      <w:r>
-        <w:rPr>
-          <w:lang w:val="en-US"/>
-        </w:rPr>
-        <w:t xml:space="preserve">The robustness computation is changed by adding additional parameters </w:t>
+        <w:t>Principles</w:t>
+      </w:r>
+    </w:p>
+    <w:p>
+      <w:pPr>
+        <w:jc w:val="both"/>
+        <w:rPr>
+          <w:lang w:val="en-US"/>
+        </w:rPr>
+      </w:pPr>
+      <w:r>
+        <w:rPr>
+          <w:lang w:val="en-US"/>
+        </w:rPr>
+        <w:t>We modified the parsing of STL formulas to include information about input and output signals, which is then associated with every STL subformula. This way the names of input and output signals can be queried at any point when parsing an STL formula, typically during the robustness computation itself. This was done by directly modifying the STL formula constructor and class to include IO information, and by implementing new setter and getter function to access this IO information.</w:t>
+      </w:r>
+    </w:p>
+    <w:p>
+      <w:pPr>
+        <w:jc w:val="both"/>
+        <w:rPr>
+          <w:lang w:val="en-US"/>
+        </w:rPr>
+      </w:pPr>
+      <w:r>
+        <w:rPr>
+          <w:lang w:val="en-US"/>
+        </w:rPr>
+        <w:t xml:space="preserve">The robustness computation </w:t>
+      </w:r>
+      <w:r>
+        <w:rPr>
+          <w:lang w:val="en-US"/>
+        </w:rPr>
+        <w:t>involves</w:t>
+      </w:r>
+      <w:r>
+        <w:rPr>
+          <w:lang w:val="en-US"/>
+        </w:rPr>
+        <w:t xml:space="preserve"> additional parameters </w:t>
       </w:r>
       <w:r>
         <w:rPr>
@@ -1153,8 +1189,6 @@
           <w:lang w:val="en-US"/>
         </w:rPr>
       </w:pPr>
-      <w:bookmarkStart w:id="0" w:name="_GoBack"/>
-      <w:bookmarkEnd w:id="0"/>
       <w:r>
         <w:rPr>
           <w:lang w:val="en-US"/>
@@ -1438,6 +1472,7 @@
     </w:p>
     <w:p>
       <w:pPr>
+        <w:jc w:val="both"/>
         <w:rPr>
           <w:lang w:val="en-US"/>
         </w:rPr>
@@ -1592,6 +1627,7 @@
     </w:p>
     <w:p>
       <w:pPr>
+        <w:jc w:val="both"/>
         <w:rPr>
           <w:lang w:val="en-US"/>
         </w:rPr>
@@ -1707,7 +1743,14 @@
           <w:lang w:val="en-US"/>
         </w:rPr>
         <w:lastRenderedPageBreak/>
-        <w:t>List of files</w:t>
+        <w:t>Changes to Breach Code</w:t>
+      </w:r>
+      <w:r>
+        <w:rPr>
+          <w:rFonts w:eastAsiaTheme="minorEastAsia"/>
+          <w:lang w:val="en-US"/>
+        </w:rPr>
+        <w:t>base</w:t>
       </w:r>
     </w:p>
     <w:p>
@@ -1715,7 +1758,7 @@
         <w:pStyle w:val="Heading3"/>
         <w:numPr>
           <w:ilvl w:val="0"/>
-          <w:numId w:val="9"/>
+          <w:numId w:val="13"/>
         </w:numPr>
         <w:rPr>
           <w:lang w:val="en-US"/>
@@ -1725,28 +1768,910 @@
         <w:rPr>
           <w:lang w:val="en-US"/>
         </w:rPr>
-        <w:t>Modified</w:t>
-      </w:r>
-    </w:p>
-    <w:p>
-      <w:pPr>
-        <w:rPr>
-          <w:lang w:val="en-US"/>
-        </w:rPr>
-      </w:pPr>
-      <w:r>
-        <w:rPr>
-          <w:lang w:val="en-US"/>
-        </w:rPr>
-        <w:t>BreachSystem.m, STL_Formula.m</w:t>
-      </w:r>
+        <w:t>Files m</w:t>
+      </w:r>
+      <w:r>
+        <w:rPr>
+          <w:lang w:val="en-US"/>
+        </w:rPr>
+        <w:t>odified</w:t>
+      </w:r>
+    </w:p>
+    <w:p>
+      <w:pPr>
+        <w:rPr>
+          <w:rStyle w:val="CodeChar"/>
+          <w:b/>
+        </w:rPr>
+      </w:pPr>
+      <w:r>
+        <w:rPr>
+          <w:rStyle w:val="CodeChar"/>
+          <w:b/>
+        </w:rPr>
+        <w:t>./@STL_Formula/STL_Formula.m</w:t>
+      </w:r>
+    </w:p>
+    <w:p>
+      <w:pPr>
+        <w:jc w:val="both"/>
+        <w:rPr>
+          <w:lang w:val="en-US"/>
+        </w:rPr>
+      </w:pPr>
+      <w:r>
+        <w:rPr>
+          <w:lang w:val="en-US"/>
+        </w:rPr>
+        <w:t>We added</w:t>
+      </w:r>
+      <w:r>
+        <w:rPr>
+          <w:lang w:val="en-US"/>
+        </w:rPr>
+        <w:t xml:space="preserve"> the ability to </w:t>
+      </w:r>
+      <w:r>
+        <w:rPr>
+          <w:lang w:val="en-US"/>
+        </w:rPr>
+        <w:t>store names of</w:t>
+      </w:r>
+      <w:r>
+        <w:rPr>
+          <w:lang w:val="en-US"/>
+        </w:rPr>
+        <w:t xml:space="preserve"> input and output signals</w:t>
+      </w:r>
+      <w:r>
+        <w:rPr>
+          <w:lang w:val="en-US"/>
+        </w:rPr>
+        <w:t>, in each subformula</w:t>
+      </w:r>
+      <w:r>
+        <w:rPr>
+          <w:lang w:val="en-US"/>
+        </w:rPr>
+        <w:t xml:space="preserve">. </w:t>
+      </w:r>
+      <w:r>
+        <w:rPr>
+          <w:lang w:val="en-US"/>
+        </w:rPr>
+        <w:t>The following fields were added</w:t>
+      </w:r>
+      <w:r>
+        <w:rPr>
+          <w:lang w:val="en-US"/>
+        </w:rPr>
+        <w:t xml:space="preserve"> to the </w:t>
+      </w:r>
+      <w:r>
+        <w:rPr>
+          <w:rStyle w:val="CodeChar"/>
+        </w:rPr>
+        <w:t>STL_Formula</w:t>
+      </w:r>
+      <w:r>
+        <w:rPr>
+          <w:lang w:val="en-US"/>
+        </w:rPr>
+        <w:t xml:space="preserve"> class</w:t>
+      </w:r>
+      <w:r>
+        <w:rPr>
+          <w:lang w:val="en-US"/>
+        </w:rPr>
+        <w:t>:</w:t>
+      </w:r>
+    </w:p>
+    <w:p>
+      <w:pPr>
+        <w:pStyle w:val="Code"/>
+        <w:spacing w:after="0" w:line="240" w:lineRule="auto"/>
+      </w:pPr>
+      <w:r>
+        <w:t>in_signal_names = {};</w:t>
+      </w:r>
+    </w:p>
+    <w:p>
+      <w:pPr>
+        <w:pStyle w:val="Code"/>
+        <w:spacing w:after="0" w:line="240" w:lineRule="auto"/>
+      </w:pPr>
+      <w:r>
+        <w:t>out_signal_names = {};</w:t>
+      </w:r>
+    </w:p>
+    <w:p>
+      <w:pPr>
+        <w:pStyle w:val="Code"/>
+        <w:spacing w:after="0" w:line="240" w:lineRule="auto"/>
+      </w:pPr>
+    </w:p>
+    <w:p>
+      <w:pPr>
+        <w:pStyle w:val="Code"/>
+        <w:spacing w:after="0" w:line="240" w:lineRule="auto"/>
+      </w:pPr>
+    </w:p>
+    <w:p>
+      <w:pPr>
+        <w:pStyle w:val="Code"/>
+        <w:spacing w:after="0" w:line="240" w:lineRule="auto"/>
+        <w:rPr>
+          <w:b/>
+        </w:rPr>
+      </w:pPr>
+      <w:r>
+        <w:rPr>
+          <w:b/>
+        </w:rPr>
+        <w:t>./Core/STL_ReadFile.m</w:t>
+      </w:r>
+    </w:p>
+    <w:p>
+      <w:pPr>
+        <w:pStyle w:val="Code"/>
+        <w:spacing w:after="0" w:line="240" w:lineRule="auto"/>
+        <w:rPr>
+          <w:b/>
+        </w:rPr>
+      </w:pPr>
+    </w:p>
+    <w:p>
+      <w:pPr>
+        <w:jc w:val="both"/>
+        <w:rPr>
+          <w:lang w:val="en-US"/>
+        </w:rPr>
+      </w:pPr>
+      <w:r>
+        <w:rPr>
+          <w:lang w:val="en-US"/>
+        </w:rPr>
+        <w:t>Added support for p</w:t>
+      </w:r>
+      <w:r>
+        <w:rPr>
+          <w:lang w:val="en-US"/>
+        </w:rPr>
+        <w:t>ars</w:t>
+      </w:r>
+      <w:r>
+        <w:rPr>
+          <w:lang w:val="en-US"/>
+        </w:rPr>
+        <w:t>ing</w:t>
+      </w:r>
+      <w:r>
+        <w:rPr>
+          <w:lang w:val="en-US"/>
+        </w:rPr>
+        <w:t xml:space="preserve"> the STL formula from file and treats additional keywords input signal and output signal</w:t>
+      </w:r>
+      <w:r>
+        <w:rPr>
+          <w:lang w:val="en-US"/>
+        </w:rPr>
+        <w:t>.</w:t>
+      </w:r>
+    </w:p>
+    <w:p>
+      <w:pPr>
+        <w:pStyle w:val="Code"/>
+        <w:spacing w:after="0" w:line="240" w:lineRule="auto"/>
+      </w:pPr>
+    </w:p>
+    <w:p>
+      <w:pPr>
+        <w:pStyle w:val="Code"/>
+        <w:spacing w:after="0" w:line="240" w:lineRule="auto"/>
+      </w:pPr>
+    </w:p>
+    <w:p>
+      <w:pPr>
+        <w:pStyle w:val="Code"/>
+        <w:rPr>
+          <w:b/>
+        </w:rPr>
+      </w:pPr>
+      <w:r>
+        <w:rPr>
+          <w:b/>
+        </w:rPr>
+        <w:t>./Core/BreachSystem.m</w:t>
+      </w:r>
+    </w:p>
+    <w:p>
+      <w:pPr>
+        <w:jc w:val="both"/>
+        <w:rPr>
+          <w:lang w:val="en-US"/>
+        </w:rPr>
+      </w:pPr>
+      <w:r>
+        <w:rPr>
+          <w:lang w:val="en-US"/>
+        </w:rPr>
+        <w:t xml:space="preserve">We added the functions </w:t>
+      </w:r>
+      <w:r>
+        <w:rPr>
+          <w:rStyle w:val="CodeChar"/>
+        </w:rPr>
+        <w:t>GetIORobustSat</w:t>
+      </w:r>
+      <w:r>
+        <w:rPr>
+          <w:lang w:val="en-US"/>
+        </w:rPr>
+        <w:t xml:space="preserve">, </w:t>
+      </w:r>
+      <w:r>
+        <w:rPr>
+          <w:rStyle w:val="CodeChar"/>
+        </w:rPr>
+        <w:t>GetIORobustSatFn</w:t>
+      </w:r>
+      <w:r>
+        <w:rPr>
+          <w:lang w:val="en-US"/>
+        </w:rPr>
+        <w:t xml:space="preserve">, and </w:t>
+      </w:r>
+      <w:r>
+        <w:rPr>
+          <w:rStyle w:val="CodeChar"/>
+        </w:rPr>
+        <w:t>PlotIORobustSat</w:t>
+      </w:r>
+      <w:r>
+        <w:rPr>
+          <w:lang w:val="en-US"/>
+        </w:rPr>
+        <w:t xml:space="preserve">. These are copies of </w:t>
+      </w:r>
+      <w:r>
+        <w:rPr>
+          <w:rStyle w:val="CodeChar"/>
+        </w:rPr>
+        <w:t>GetRobustSat</w:t>
+      </w:r>
+      <w:r>
+        <w:rPr>
+          <w:lang w:val="en-US"/>
+        </w:rPr>
+        <w:t xml:space="preserve">, </w:t>
+      </w:r>
+      <w:r>
+        <w:rPr>
+          <w:rStyle w:val="CodeChar"/>
+        </w:rPr>
+        <w:t>GetRobustSatFn</w:t>
+      </w:r>
+      <w:r>
+        <w:rPr>
+          <w:lang w:val="en-US"/>
+        </w:rPr>
+        <w:t xml:space="preserve">, and </w:t>
+      </w:r>
+      <w:r>
+        <w:rPr>
+          <w:rStyle w:val="CodeChar"/>
+        </w:rPr>
+        <w:t>PlotRobustSat</w:t>
+      </w:r>
+      <w:r>
+        <w:rPr>
+          <w:lang w:val="en-US"/>
+        </w:rPr>
+        <w:t xml:space="preserve"> respectively. The new functions take additional arguments </w:t>
+      </w:r>
+      <w:r>
+        <w:rPr>
+          <w:rStyle w:val="CodeChar"/>
+        </w:rPr>
+        <w:t>inout</w:t>
+      </w:r>
+      <w:r>
+        <w:rPr>
+          <w:lang w:val="en-US"/>
+        </w:rPr>
+        <w:t xml:space="preserve"> and </w:t>
+      </w:r>
+      <w:r>
+        <w:rPr>
+          <w:rStyle w:val="CodeChar"/>
+        </w:rPr>
+        <w:t>relabs</w:t>
+      </w:r>
+      <w:r>
+        <w:rPr>
+          <w:lang w:val="en-US"/>
+        </w:rPr>
+        <w:t xml:space="preserve"> that are strings valued as </w:t>
+      </w:r>
+      <w:r>
+        <w:rPr>
+          <w:rStyle w:val="CodeChar"/>
+        </w:rPr>
+        <w:t>‘in’</w:t>
+      </w:r>
+      <w:r>
+        <w:rPr>
+          <w:lang w:val="en-US"/>
+        </w:rPr>
+        <w:t xml:space="preserve"> or </w:t>
+      </w:r>
+      <w:r>
+        <w:rPr>
+          <w:rStyle w:val="CodeChar"/>
+        </w:rPr>
+        <w:t>‘out’</w:t>
+      </w:r>
+      <w:r>
+        <w:rPr>
+          <w:lang w:val="en-US"/>
+        </w:rPr>
+        <w:t xml:space="preserve">, </w:t>
+      </w:r>
+      <w:r>
+        <w:rPr>
+          <w:rStyle w:val="CodeChar"/>
+        </w:rPr>
+        <w:t>‘rel’</w:t>
+      </w:r>
+      <w:r>
+        <w:rPr>
+          <w:lang w:val="en-US"/>
+        </w:rPr>
+        <w:t xml:space="preserve"> or </w:t>
+      </w:r>
+      <w:r>
+        <w:rPr>
+          <w:rStyle w:val="CodeChar"/>
+        </w:rPr>
+        <w:t>‘abs’</w:t>
+      </w:r>
+      <w:r>
+        <w:rPr>
+          <w:lang w:val="en-US"/>
+        </w:rPr>
+        <w:t xml:space="preserve"> respectively, and call I/O aware robustness computation functions with matching arguments.</w:t>
+      </w:r>
+    </w:p>
+    <w:p>
+      <w:pPr>
+        <w:pStyle w:val="Code"/>
+        <w:spacing w:after="0" w:line="240" w:lineRule="auto"/>
+      </w:pPr>
+    </w:p>
+    <w:p>
+      <w:pPr>
+        <w:pStyle w:val="Code"/>
+        <w:rPr>
+          <w:b/>
+        </w:rPr>
+      </w:pPr>
+      <w:r>
+        <w:rPr>
+          <w:b/>
+        </w:rPr>
+        <w:t>./Core/BreachRequirement.m</w:t>
+      </w:r>
+    </w:p>
+    <w:p>
+      <w:pPr>
+        <w:jc w:val="both"/>
+        <w:rPr>
+          <w:lang w:val="en-US"/>
+        </w:rPr>
+      </w:pPr>
+      <w:r>
+        <w:rPr>
+          <w:lang w:val="en-US"/>
+        </w:rPr>
+        <w:t xml:space="preserve">We added the functions </w:t>
+      </w:r>
+      <w:r>
+        <w:rPr>
+          <w:rStyle w:val="CodeChar"/>
+        </w:rPr>
+        <w:t>Eval_IO</w:t>
+      </w:r>
+      <w:r>
+        <w:rPr>
+          <w:lang w:val="en-US"/>
+        </w:rPr>
+        <w:t xml:space="preserve"> and</w:t>
+      </w:r>
+      <w:r>
+        <w:rPr>
+          <w:lang w:val="en-US"/>
+        </w:rPr>
+        <w:t xml:space="preserve"> </w:t>
+      </w:r>
+      <w:r>
+        <w:rPr>
+          <w:rStyle w:val="CodeChar"/>
+        </w:rPr>
+        <w:t>evalAllTracesIO</w:t>
+      </w:r>
+      <w:r>
+        <w:rPr>
+          <w:lang w:val="en-US"/>
+        </w:rPr>
+        <w:t xml:space="preserve">. These are copies of </w:t>
+      </w:r>
+      <w:r>
+        <w:rPr>
+          <w:rStyle w:val="CodeChar"/>
+        </w:rPr>
+        <w:t>Eval</w:t>
+      </w:r>
+      <w:r>
+        <w:rPr>
+          <w:lang w:val="en-US"/>
+        </w:rPr>
+        <w:t xml:space="preserve"> and</w:t>
+      </w:r>
+      <w:r>
+        <w:rPr>
+          <w:lang w:val="en-US"/>
+        </w:rPr>
+        <w:t xml:space="preserve"> </w:t>
+      </w:r>
+      <w:r>
+        <w:rPr>
+          <w:rStyle w:val="CodeChar"/>
+        </w:rPr>
+        <w:t>evallAllTraces</w:t>
+      </w:r>
+      <w:r>
+        <w:rPr>
+          <w:lang w:val="en-US"/>
+        </w:rPr>
+        <w:t xml:space="preserve"> </w:t>
+      </w:r>
+      <w:r>
+        <w:rPr>
+          <w:lang w:val="en-US"/>
+        </w:rPr>
+        <w:t>respectively</w:t>
+      </w:r>
+      <w:r>
+        <w:rPr>
+          <w:lang w:val="en-US"/>
+        </w:rPr>
+        <w:t xml:space="preserve">. </w:t>
+      </w:r>
+      <w:r>
+        <w:rPr>
+          <w:lang w:val="en-US"/>
+        </w:rPr>
+        <w:t xml:space="preserve">The new functions take additional arguments </w:t>
+      </w:r>
+      <w:r>
+        <w:rPr>
+          <w:rStyle w:val="CodeChar"/>
+        </w:rPr>
+        <w:t>inout</w:t>
+      </w:r>
+      <w:r>
+        <w:rPr>
+          <w:lang w:val="en-US"/>
+        </w:rPr>
+        <w:t xml:space="preserve"> and </w:t>
+      </w:r>
+      <w:r>
+        <w:rPr>
+          <w:rStyle w:val="CodeChar"/>
+        </w:rPr>
+        <w:t>relabs</w:t>
+      </w:r>
+      <w:r>
+        <w:rPr>
+          <w:lang w:val="en-US"/>
+        </w:rPr>
+        <w:t xml:space="preserve"> as for</w:t>
+      </w:r>
+      <w:r>
+        <w:rPr>
+          <w:lang w:val="en-US"/>
+        </w:rPr>
+        <w:t xml:space="preserve"> methods of</w:t>
+      </w:r>
+      <w:r>
+        <w:rPr>
+          <w:lang w:val="en-US"/>
+        </w:rPr>
+        <w:t xml:space="preserve"> </w:t>
+      </w:r>
+      <w:r>
+        <w:rPr>
+          <w:rStyle w:val="CodeChar"/>
+        </w:rPr>
+        <w:t>BreachSystem</w:t>
+      </w:r>
+      <w:r>
+        <w:rPr>
+          <w:lang w:val="en-US"/>
+        </w:rPr>
+        <w:t>.</w:t>
+      </w:r>
+    </w:p>
+    <w:p>
+      <w:pPr>
+        <w:pStyle w:val="Code"/>
+        <w:rPr>
+          <w:b/>
+        </w:rPr>
+      </w:pPr>
+      <w:r>
+        <w:rPr>
+          <w:b/>
+        </w:rPr>
+        <w:t>./Core/OutputGen/stl_monitor.m</w:t>
+      </w:r>
+    </w:p>
+    <w:p>
+      <w:pPr>
+        <w:jc w:val="both"/>
+        <w:rPr>
+          <w:lang w:val="en-US"/>
+        </w:rPr>
+      </w:pPr>
+      <w:r>
+        <w:rPr>
+          <w:lang w:val="en-US"/>
+        </w:rPr>
+        <w:t xml:space="preserve">We added two </w:t>
+      </w:r>
+      <w:r>
+        <w:rPr>
+          <w:lang w:val="en-US"/>
+        </w:rPr>
+        <w:t>attributes</w:t>
+      </w:r>
+      <w:r>
+        <w:rPr>
+          <w:lang w:val="en-US"/>
+        </w:rPr>
+        <w:t xml:space="preserve"> to the class, initialized by</w:t>
+      </w:r>
+    </w:p>
+    <w:p>
+      <w:pPr>
+        <w:spacing w:after="0"/>
+        <w:rPr>
+          <w:rFonts w:ascii="Lucida Console" w:hAnsi="Lucida Console"/>
+          <w:lang w:val="en-US"/>
+        </w:rPr>
+      </w:pPr>
+      <w:r>
+        <w:rPr>
+          <w:rFonts w:ascii="Lucida Console" w:hAnsi="Lucida Console"/>
+          <w:lang w:val="en-US"/>
+        </w:rPr>
+        <w:t>this.inout = '';</w:t>
+      </w:r>
+    </w:p>
+    <w:p>
+      <w:pPr>
+        <w:spacing w:after="0"/>
+        <w:rPr>
+          <w:rFonts w:ascii="Lucida Console" w:hAnsi="Lucida Console"/>
+          <w:lang w:val="en-US"/>
+        </w:rPr>
+      </w:pPr>
+      <w:r>
+        <w:rPr>
+          <w:rFonts w:ascii="Lucida Console" w:hAnsi="Lucida Console"/>
+          <w:lang w:val="en-US"/>
+        </w:rPr>
+        <w:t>this.relabs = '';</w:t>
+      </w:r>
+    </w:p>
+    <w:p>
+      <w:pPr>
+        <w:spacing w:after="0"/>
+        <w:rPr>
+          <w:rFonts w:ascii="Lucida Console" w:hAnsi="Lucida Console"/>
+          <w:lang w:val="en-US"/>
+        </w:rPr>
+      </w:pPr>
+    </w:p>
+    <w:p>
+      <w:pPr>
+        <w:jc w:val="both"/>
+        <w:rPr>
+          <w:lang w:val="en-US"/>
+        </w:rPr>
+      </w:pPr>
+      <w:r>
+        <w:rPr>
+          <w:lang w:val="en-US"/>
+        </w:rPr>
+        <w:t xml:space="preserve">and </w:t>
+      </w:r>
+      <w:r>
+        <w:rPr>
+          <w:rStyle w:val="CodeChar"/>
+        </w:rPr>
+        <w:t>setmode</w:t>
+      </w:r>
+      <w:r>
+        <w:rPr>
+          <w:lang w:val="en-US"/>
+        </w:rPr>
+        <w:t xml:space="preserve"> (</w:t>
+      </w:r>
+      <w:r>
+        <w:rPr>
+          <w:rStyle w:val="CodeChar"/>
+        </w:rPr>
+        <w:t>getmode</w:t>
+      </w:r>
+      <w:r>
+        <w:rPr>
+          <w:lang w:val="en-US"/>
+        </w:rPr>
+        <w:t xml:space="preserve">) </w:t>
+      </w:r>
+      <w:r>
+        <w:rPr>
+          <w:lang w:val="en-US"/>
+        </w:rPr>
+        <w:t>methods</w:t>
+      </w:r>
+      <w:r>
+        <w:rPr>
+          <w:lang w:val="en-US"/>
+        </w:rPr>
+        <w:t xml:space="preserve"> to </w:t>
+      </w:r>
+      <w:r>
+        <w:rPr>
+          <w:lang w:val="en-US"/>
+        </w:rPr>
+        <w:t>write</w:t>
+      </w:r>
+      <w:r>
+        <w:rPr>
+          <w:lang w:val="en-US"/>
+        </w:rPr>
+        <w:t xml:space="preserve"> (read)</w:t>
+      </w:r>
+      <w:r>
+        <w:rPr>
+          <w:lang w:val="en-US"/>
+        </w:rPr>
+        <w:t xml:space="preserve"> both </w:t>
+      </w:r>
+      <w:r>
+        <w:rPr>
+          <w:lang w:val="en-US"/>
+        </w:rPr>
+        <w:t>attributes</w:t>
+      </w:r>
+      <w:r>
+        <w:rPr>
+          <w:lang w:val="en-US"/>
+        </w:rPr>
+        <w:t xml:space="preserve"> at once.</w:t>
+      </w:r>
+    </w:p>
+    <w:p>
+      <w:pPr>
+        <w:jc w:val="both"/>
+        <w:rPr>
+          <w:lang w:val="en-US"/>
+        </w:rPr>
+      </w:pPr>
+      <w:r>
+        <w:rPr>
+          <w:lang w:val="en-US"/>
+        </w:rPr>
+        <w:t xml:space="preserve">The function </w:t>
+      </w:r>
+      <w:r>
+        <w:rPr>
+          <w:rStyle w:val="CodeChar"/>
+        </w:rPr>
+        <w:t>get_standard_rob</w:t>
+      </w:r>
+      <w:r>
+        <w:rPr>
+          <w:lang w:val="en-US"/>
+        </w:rPr>
+        <w:t xml:space="preserve"> now switches between several possible semantics according to the mode</w:t>
+      </w:r>
+      <w:bookmarkStart w:id="0" w:name="_GoBack"/>
+      <w:bookmarkEnd w:id="0"/>
+      <w:r>
+        <w:rPr>
+          <w:lang w:val="en-US"/>
+        </w:rPr>
+        <w:t>:</w:t>
+      </w:r>
+    </w:p>
+    <w:p>
+      <w:pPr>
+        <w:pStyle w:val="Code"/>
+        <w:spacing w:after="0"/>
+      </w:pPr>
+      <w:r>
+        <w:t>switch this.inout</w:t>
+      </w:r>
+    </w:p>
+    <w:p>
+      <w:pPr>
+        <w:pStyle w:val="Code"/>
+        <w:spacing w:after="0"/>
+      </w:pPr>
+      <w:r>
+        <w:t xml:space="preserve">  case {'in','out'}</w:t>
+      </w:r>
+    </w:p>
+    <w:p>
+      <w:pPr>
+        <w:pStyle w:val="Code"/>
+        <w:spacing w:after="0"/>
+      </w:pPr>
+      <w:r>
+        <w:t xml:space="preserve">    switch this.relabs</w:t>
+      </w:r>
+    </w:p>
+    <w:p>
+      <w:pPr>
+        <w:pStyle w:val="Code"/>
+        <w:spacing w:after="0"/>
+      </w:pPr>
+      <w:r>
+        <w:t xml:space="preserve">  </w:t>
+      </w:r>
+      <w:r>
+        <w:t xml:space="preserve">    case {'rel','abs'}</w:t>
+      </w:r>
+    </w:p>
+    <w:p>
+      <w:pPr>
+        <w:pStyle w:val="Code"/>
+        <w:spacing w:after="0"/>
+      </w:pPr>
+      <w:r>
+        <w:t xml:space="preserve"> </w:t>
+      </w:r>
+      <w:r>
+        <w:t xml:space="preserve"> </w:t>
+      </w:r>
+      <w:r>
+        <w:t xml:space="preserve">  </w:t>
+      </w:r>
+      <w:r>
+        <w:t xml:space="preserve">    [rob, time] = STL_Eval_IO(this.Sys, phi, this.P0, </w:t>
+      </w:r>
+      <w:r>
+        <w:t>t</w:t>
+      </w:r>
+      <w:r>
+        <w:t>his.P.traj{1}, this.inout, this.relabs, time);</w:t>
+      </w:r>
+    </w:p>
+    <w:p>
+      <w:pPr>
+        <w:pStyle w:val="Code"/>
+        <w:spacing w:after="0"/>
+      </w:pPr>
+      <w:r>
+        <w:t xml:space="preserve">    </w:t>
+      </w:r>
+      <w:r>
+        <w:t xml:space="preserve">  </w:t>
+      </w:r>
+      <w:r>
+        <w:t>otherwise</w:t>
+      </w:r>
+    </w:p>
+    <w:p>
+      <w:pPr>
+        <w:pStyle w:val="Code"/>
+        <w:spacing w:after="0"/>
+      </w:pPr>
+      <w:r>
+        <w:t xml:space="preserve">      </w:t>
+      </w:r>
+      <w:r>
+        <w:t xml:space="preserve">  </w:t>
+      </w:r>
+      <w:r>
+        <w:t>[rob, time] = STL_Eval_IO(this.Sys, phi, this.P0, this.P.traj{1}, this.inout, 'rel', time);</w:t>
+      </w:r>
+    </w:p>
+    <w:p>
+      <w:pPr>
+        <w:pStyle w:val="Code"/>
+        <w:spacing w:after="0"/>
+      </w:pPr>
+      <w:r>
+        <w:t xml:space="preserve"> </w:t>
+      </w:r>
+      <w:r>
+        <w:t xml:space="preserve"> </w:t>
+      </w:r>
+      <w:r>
+        <w:t xml:space="preserve">  end</w:t>
+      </w:r>
+    </w:p>
+    <w:p>
+      <w:pPr>
+        <w:pStyle w:val="Code"/>
+        <w:spacing w:after="0"/>
+      </w:pPr>
+      <w:r>
+        <w:lastRenderedPageBreak/>
+        <w:t xml:space="preserve"> </w:t>
+      </w:r>
+      <w:r>
+        <w:t xml:space="preserve"> otherwise</w:t>
+      </w:r>
+    </w:p>
+    <w:p>
+      <w:pPr>
+        <w:pStyle w:val="Code"/>
+        <w:spacing w:after="0"/>
+      </w:pPr>
+      <w:r>
+        <w:t xml:space="preserve">    </w:t>
+      </w:r>
+      <w:r>
+        <w:t xml:space="preserve">[rob, </w:t>
+      </w:r>
+      <w:r>
+        <w:t>time] = STL_Eval(this.Sys, phi, t</w:t>
+      </w:r>
+      <w:r>
+        <w:t>his.P0,</w:t>
+      </w:r>
+    </w:p>
+    <w:p>
+      <w:pPr>
+        <w:pStyle w:val="Code"/>
+        <w:spacing w:after="0"/>
+      </w:pPr>
+      <w:r>
+        <w:t>this.P.traj{1},</w:t>
+      </w:r>
+      <w:r>
+        <w:t xml:space="preserve"> t</w:t>
+      </w:r>
+      <w:r>
+        <w:t>ime);</w:t>
+      </w:r>
+    </w:p>
+    <w:p>
+      <w:pPr>
+        <w:pStyle w:val="Code"/>
+        <w:spacing w:after="0"/>
+      </w:pPr>
+      <w:r>
+        <w:t>end</w:t>
+      </w:r>
+    </w:p>
+    <w:p>
+      <w:pPr>
+        <w:pStyle w:val="Code"/>
+        <w:spacing w:after="0"/>
+      </w:pPr>
     </w:p>
     <w:p>
       <w:pPr>
         <w:pStyle w:val="Heading3"/>
         <w:numPr>
           <w:ilvl w:val="0"/>
-          <w:numId w:val="9"/>
+          <w:numId w:val="13"/>
         </w:numPr>
         <w:rPr>
           <w:lang w:val="en-US"/>
@@ -1756,98 +2681,192 @@
         <w:rPr>
           <w:lang w:val="en-US"/>
         </w:rPr>
-        <w:t>Created</w:t>
-      </w:r>
-    </w:p>
-    <w:p>
-      <w:pPr>
-        <w:rPr>
-          <w:lang w:val="en-US"/>
-        </w:rPr>
-      </w:pPr>
-      <w:r>
-        <w:rPr>
-          <w:lang w:val="en-US"/>
-        </w:rPr>
-        <w:t xml:space="preserve">SplotSatIO.m, </w:t>
-      </w:r>
-      <w:r>
-        <w:rPr>
-          <w:lang w:val="en-US"/>
-        </w:rPr>
-        <w:t>STL_Eval_IO.m, STL_EvalThom_IO.m, get_in_signal_names.m, get_out_signal_names.m, set_in_signal_names.m, set_out_signal_names.m, is_in_signal.m, is_out_signal.m.</w:t>
-      </w:r>
-    </w:p>
-    <w:p>
-      <w:pPr>
-        <w:pStyle w:val="Heading2"/>
-        <w:rPr>
-          <w:lang w:val="en-US"/>
-        </w:rPr>
-      </w:pPr>
-      <w:r>
-        <w:rPr>
-          <w:lang w:val="en-US"/>
-        </w:rPr>
-        <w:t>Current l</w:t>
-      </w:r>
-      <w:r>
-        <w:rPr>
-          <w:lang w:val="en-US"/>
-        </w:rPr>
-        <w:t>imitations</w:t>
-      </w:r>
-    </w:p>
-    <w:p>
-      <w:pPr>
-        <w:pStyle w:val="ListParagraph"/>
-        <w:numPr>
-          <w:ilvl w:val="0"/>
-          <w:numId w:val="12"/>
-        </w:numPr>
-        <w:rPr>
-          <w:lang w:val="en-US"/>
-        </w:rPr>
-      </w:pPr>
-      <w:r>
-        <w:rPr>
-          <w:lang w:val="en-US"/>
-        </w:rPr>
-        <w:t>When using absolute robustness, the signals should be partitioned into input and output (no third kind of signals)</w:t>
-      </w:r>
-      <w:r>
-        <w:rPr>
-          <w:lang w:val="en-US"/>
-        </w:rPr>
-        <w:t>;</w:t>
-      </w:r>
-    </w:p>
-    <w:p>
-      <w:pPr>
-        <w:pStyle w:val="ListParagraph"/>
-        <w:numPr>
-          <w:ilvl w:val="0"/>
-          <w:numId w:val="12"/>
-        </w:numPr>
-        <w:rPr>
-          <w:lang w:val="en-US"/>
-        </w:rPr>
-      </w:pPr>
-      <w:r>
-        <w:rPr>
-          <w:lang w:val="en-US"/>
-        </w:rPr>
-        <w:t xml:space="preserve">The robustness heat-map </w:t>
-      </w:r>
-      <w:r>
-        <w:rPr>
-          <w:rStyle w:val="CodeChar"/>
-        </w:rPr>
-        <w:t>PlotRobustMap</w:t>
-      </w:r>
-      <w:r>
-        <w:rPr>
-          <w:rStyle w:val="CodeChar"/>
+        <w:t>Files c</w:t>
+      </w:r>
+      <w:r>
+        <w:rPr>
+          <w:lang w:val="en-US"/>
+        </w:rPr>
+        <w:t>reated</w:t>
+      </w:r>
+    </w:p>
+    <w:p>
+      <w:pPr>
+        <w:pStyle w:val="Code"/>
+        <w:spacing w:after="0" w:line="240" w:lineRule="auto"/>
+        <w:rPr>
+          <w:rStyle w:val="CodeChar"/>
+          <w:b/>
+        </w:rPr>
+      </w:pPr>
+      <w:r>
+        <w:rPr>
+          <w:rStyle w:val="CodeChar"/>
+          <w:b/>
+        </w:rPr>
+        <w:t>./@STL_Formula/get_in_signal_names.m</w:t>
+      </w:r>
+      <w:r>
+        <w:rPr>
+          <w:rStyle w:val="CodeChar"/>
+          <w:b/>
+        </w:rPr>
+        <w:br/>
+      </w:r>
+      <w:r>
+        <w:rPr>
+          <w:rStyle w:val="CodeChar"/>
+          <w:b/>
+        </w:rPr>
+        <w:t>./@STL_Formula/get_in_signal_names.m</w:t>
+      </w:r>
+    </w:p>
+    <w:p>
+      <w:pPr>
+        <w:pStyle w:val="Code"/>
+        <w:spacing w:after="0" w:line="240" w:lineRule="auto"/>
+        <w:rPr>
+          <w:rStyle w:val="CodeChar"/>
+          <w:b/>
+        </w:rPr>
+      </w:pPr>
+    </w:p>
+    <w:p>
+      <w:pPr>
+        <w:jc w:val="both"/>
+        <w:rPr>
+          <w:lang w:val="en-US"/>
+        </w:rPr>
+      </w:pPr>
+      <w:r>
+        <w:rPr>
+          <w:lang w:val="en-US"/>
+        </w:rPr>
+        <w:t>Getter</w:t>
+      </w:r>
+      <w:r>
+        <w:rPr>
+          <w:lang w:val="en-US"/>
+        </w:rPr>
+        <w:t xml:space="preserve"> methods that return the corresponding </w:t>
+      </w:r>
+      <w:r>
+        <w:rPr>
+          <w:lang w:val="en-US"/>
+        </w:rPr>
+        <w:t>attributes</w:t>
+      </w:r>
+      <w:r>
+        <w:rPr>
+          <w:lang w:val="en-US"/>
+        </w:rPr>
+        <w:t xml:space="preserve"> of the formula class.</w:t>
+      </w:r>
+      <w:r>
+        <w:rPr>
+          <w:lang w:val="en-US"/>
+        </w:rPr>
+        <w:t xml:space="preserve"> Called internally by evaluation functions.</w:t>
+      </w:r>
+    </w:p>
+    <w:p>
+      <w:pPr>
+        <w:pStyle w:val="Code"/>
+        <w:rPr>
+          <w:b/>
+        </w:rPr>
+      </w:pPr>
+      <w:r>
+        <w:rPr>
+          <w:b/>
+        </w:rPr>
+        <w:t>./@STL_Formula/is_in_signal.m</w:t>
+      </w:r>
+      <w:r>
+        <w:rPr>
+          <w:b/>
+        </w:rPr>
+        <w:br/>
+        <w:t>./@STL_Formula/is_out_signal.m</w:t>
+      </w:r>
+    </w:p>
+    <w:p>
+      <w:pPr>
+        <w:jc w:val="both"/>
+        <w:rPr>
+          <w:lang w:val="en-US"/>
+        </w:rPr>
+      </w:pPr>
+      <w:r>
+        <w:rPr>
+          <w:lang w:val="en-US"/>
+        </w:rPr>
+        <w:t xml:space="preserve">Take as argument phi and signal_name and scan the set of strings </w:t>
+      </w:r>
+      <w:r>
+        <w:rPr>
+          <w:rStyle w:val="CodeChar"/>
+        </w:rPr>
+        <w:t>phi.in_signal_names</w:t>
+      </w:r>
+      <w:r>
+        <w:rPr>
+          <w:lang w:val="en-US"/>
+        </w:rPr>
+        <w:t xml:space="preserve"> (</w:t>
+      </w:r>
+      <w:r>
+        <w:rPr>
+          <w:rStyle w:val="CodeChar"/>
+        </w:rPr>
+        <w:t>phi.out_signal_names</w:t>
+      </w:r>
+      <w:r>
+        <w:rPr>
+          <w:lang w:val="en-US"/>
+        </w:rPr>
+        <w:t xml:space="preserve">) returning </w:t>
+      </w:r>
+      <w:r>
+        <w:rPr>
+          <w:rStyle w:val="CodeChar"/>
+        </w:rPr>
+        <w:t>0</w:t>
+      </w:r>
+      <w:r>
+        <w:rPr>
+          <w:lang w:val="en-US"/>
+        </w:rPr>
+        <w:t xml:space="preserve"> or </w:t>
+      </w:r>
+      <w:r>
+        <w:rPr>
+          <w:rStyle w:val="CodeChar"/>
+        </w:rPr>
+        <w:t>1</w:t>
+      </w:r>
+      <w:r>
+        <w:rPr>
+          <w:lang w:val="en-US"/>
+        </w:rPr>
+        <w:t xml:space="preserve"> depending whether signal_name appears in the list.</w:t>
+      </w:r>
+      <w:r>
+        <w:rPr>
+          <w:lang w:val="en-US"/>
+        </w:rPr>
+        <w:br/>
+        <w:t xml:space="preserve">Not </w:t>
+      </w:r>
+      <w:r>
+        <w:rPr>
+          <w:lang w:val="en-US"/>
+        </w:rPr>
+        <w:t>called</w:t>
+      </w:r>
+      <w:r>
+        <w:rPr>
+          <w:lang w:val="en-US"/>
         </w:rPr>
         <w:t xml:space="preserve"> </w:t>
       </w:r>
@@ -1855,73 +2874,1009 @@
         <w:rPr>
           <w:lang w:val="en-US"/>
         </w:rPr>
+        <w:t xml:space="preserve">internally </w:t>
+      </w:r>
+      <w:r>
+        <w:rPr>
+          <w:lang w:val="en-US"/>
+        </w:rPr>
+        <w:t>by any</w:t>
+      </w:r>
+      <w:r>
+        <w:rPr>
+          <w:lang w:val="en-US"/>
+        </w:rPr>
+        <w:t xml:space="preserve"> other</w:t>
+      </w:r>
+      <w:r>
+        <w:rPr>
+          <w:lang w:val="en-US"/>
+        </w:rPr>
+        <w:t xml:space="preserve"> </w:t>
+      </w:r>
+      <w:r>
+        <w:rPr>
+          <w:lang w:val="en-US"/>
+        </w:rPr>
+        <w:t>function.</w:t>
+      </w:r>
+    </w:p>
+    <w:p>
+      <w:pPr>
+        <w:pStyle w:val="Code"/>
+        <w:rPr>
+          <w:b/>
+        </w:rPr>
+      </w:pPr>
+      <w:r>
+        <w:rPr>
+          <w:b/>
+        </w:rPr>
+        <w:t>./@STL_Formula/</w:t>
+      </w:r>
+      <w:r>
+        <w:rPr>
+          <w:b/>
+        </w:rPr>
+        <w:t>set</w:t>
+      </w:r>
+      <w:r>
+        <w:rPr>
+          <w:b/>
+        </w:rPr>
+        <w:t>_in_signal</w:t>
+      </w:r>
+      <w:r>
+        <w:rPr>
+          <w:b/>
+        </w:rPr>
+        <w:t>_names</w:t>
+      </w:r>
+      <w:r>
+        <w:rPr>
+          <w:b/>
+        </w:rPr>
+        <w:t>.m</w:t>
+      </w:r>
+      <w:r>
+        <w:rPr>
+          <w:b/>
+        </w:rPr>
+        <w:br/>
+        <w:t>./@STL_Formula/</w:t>
+      </w:r>
+      <w:r>
+        <w:rPr>
+          <w:b/>
+        </w:rPr>
+        <w:t>set</w:t>
+      </w:r>
+      <w:r>
+        <w:rPr>
+          <w:b/>
+        </w:rPr>
+        <w:t>_out_signal</w:t>
+      </w:r>
+      <w:r>
+        <w:rPr>
+          <w:b/>
+        </w:rPr>
+        <w:t>_names</w:t>
+      </w:r>
+      <w:r>
+        <w:rPr>
+          <w:b/>
+        </w:rPr>
+        <w:t>.m</w:t>
+      </w:r>
+    </w:p>
+    <w:p>
+      <w:pPr>
+        <w:jc w:val="both"/>
+        <w:rPr>
+          <w:lang w:val="en-US"/>
+        </w:rPr>
+      </w:pPr>
+      <w:r>
+        <w:rPr>
+          <w:lang w:val="en-US"/>
+        </w:rPr>
+        <w:t xml:space="preserve">Take as argument a list of signal names and set the </w:t>
+      </w:r>
+      <w:r>
+        <w:rPr>
+          <w:rStyle w:val="CodeChar"/>
+        </w:rPr>
+        <w:t>in_signal_name</w:t>
+      </w:r>
+      <w:r>
+        <w:rPr>
+          <w:lang w:val="en-US"/>
+        </w:rPr>
+        <w:t xml:space="preserve"> (</w:t>
+      </w:r>
+      <w:r>
+        <w:rPr>
+          <w:rStyle w:val="CodeChar"/>
+        </w:rPr>
+        <w:t>out_signal_names</w:t>
+      </w:r>
+      <w:r>
+        <w:rPr>
+          <w:lang w:val="en-US"/>
+        </w:rPr>
+        <w:t xml:space="preserve">) </w:t>
+      </w:r>
+      <w:r>
+        <w:rPr>
+          <w:lang w:val="en-US"/>
+        </w:rPr>
+        <w:t>attributes of</w:t>
+      </w:r>
+      <w:r>
+        <w:rPr>
+          <w:lang w:val="en-US"/>
+        </w:rPr>
+        <w:t xml:space="preserve"> the formula object accordingly. Note that every subformula has such </w:t>
+      </w:r>
+      <w:r>
+        <w:rPr>
+          <w:lang w:val="en-US"/>
+        </w:rPr>
+        <w:t>attributes</w:t>
+      </w:r>
+      <w:r>
+        <w:rPr>
+          <w:lang w:val="en-US"/>
+        </w:rPr>
+        <w:t xml:space="preserve"> </w:t>
+      </w:r>
+      <w:r>
+        <w:rPr>
+          <w:lang w:val="en-US"/>
+        </w:rPr>
+        <w:t>and</w:t>
+      </w:r>
+      <w:r>
+        <w:rPr>
+          <w:lang w:val="en-US"/>
+        </w:rPr>
+        <w:t xml:space="preserve"> the procedure is recursive</w:t>
+      </w:r>
+      <w:r>
+        <w:rPr>
+          <w:lang w:val="en-US"/>
+        </w:rPr>
+        <w:t xml:space="preserve">, setting </w:t>
+      </w:r>
+      <w:r>
+        <w:rPr>
+          <w:lang w:val="en-US"/>
+        </w:rPr>
+        <w:t xml:space="preserve">the list of input </w:t>
+      </w:r>
+      <w:r>
+        <w:rPr>
+          <w:lang w:val="en-US"/>
+        </w:rPr>
         <w:t>(</w:t>
       </w:r>
       <w:r>
         <w:rPr>
           <w:lang w:val="en-US"/>
         </w:rPr>
-        <w:t>and</w:t>
-      </w:r>
-      <w:r>
-        <w:rPr>
-          <w:lang w:val="en-US"/>
-        </w:rPr>
-        <w:t xml:space="preserve"> auxiliary function</w:t>
-      </w:r>
-      <w:r>
-        <w:rPr>
-          <w:rStyle w:val="CodeChar"/>
-        </w:rPr>
+        <w:t>output</w:t>
+      </w:r>
+      <w:r>
+        <w:rPr>
+          <w:lang w:val="en-US"/>
+        </w:rPr>
+        <w:t>)</w:t>
+      </w:r>
+      <w:r>
+        <w:rPr>
+          <w:lang w:val="en-US"/>
+        </w:rPr>
+        <w:t xml:space="preserve"> signals in each subformula after filtering them according to those that </w:t>
+      </w:r>
+      <w:r>
+        <w:rPr>
+          <w:lang w:val="en-US"/>
+        </w:rPr>
+        <w:t>occur</w:t>
+      </w:r>
+      <w:r>
+        <w:rPr>
+          <w:lang w:val="en-US"/>
+        </w:rPr>
+        <w:t>.</w:t>
+      </w:r>
+    </w:p>
+    <w:p>
+      <w:pPr>
+        <w:pStyle w:val="Code"/>
+        <w:rPr>
+          <w:b/>
+        </w:rPr>
+      </w:pPr>
+      <w:r>
+        <w:rPr>
+          <w:b/>
+        </w:rPr>
+        <w:t>./@STL_Formula/STL_EvalThom_Gen.m</w:t>
+      </w:r>
+    </w:p>
+    <w:p>
+      <w:pPr>
+        <w:jc w:val="both"/>
+        <w:rPr>
+          <w:lang w:val="en-US"/>
+        </w:rPr>
+      </w:pPr>
+      <w:r>
+        <w:rPr>
+          <w:lang w:val="en-US"/>
+        </w:rPr>
+        <w:t xml:space="preserve">This is a copy of </w:t>
+      </w:r>
+      <w:r>
+        <w:rPr>
+          <w:rStyle w:val="CodeChar"/>
+        </w:rPr>
+        <w:t>STL_EvalThom.m</w:t>
+      </w:r>
+      <w:r>
+        <w:rPr>
+          <w:lang w:val="en-US"/>
+        </w:rPr>
+        <w:t xml:space="preserve"> implementing a function that takes two additional arguments. The </w:t>
+      </w:r>
+      <w:r>
+        <w:rPr>
+          <w:rStyle w:val="CodeChar"/>
+        </w:rPr>
+        <w:t>partition</w:t>
+      </w:r>
+      <w:r>
+        <w:rPr>
+          <w:lang w:val="en-US"/>
+        </w:rPr>
+        <w:t xml:space="preserve"> argument is a set of signal names, in which the robustness is computed. The </w:t>
+      </w:r>
+      <w:r>
+        <w:rPr>
+          <w:rStyle w:val="CodeChar"/>
+        </w:rPr>
+        <w:t>relabs</w:t>
+      </w:r>
+      <w:r>
+        <w:rPr>
+          <w:lang w:val="en-US"/>
+        </w:rPr>
+        <w:t xml:space="preserve"> argument indicates how signal names not in the partition should be treated, and can take two string values: </w:t>
+      </w:r>
+      <w:r>
+        <w:rPr>
+          <w:rStyle w:val="CodeChar"/>
+        </w:rPr>
+        <w:t>‘rel’</w:t>
+      </w:r>
+      <w:r>
+        <w:rPr>
+          <w:lang w:val="en-US"/>
+        </w:rPr>
+        <w:t xml:space="preserve"> for relative and </w:t>
+      </w:r>
+      <w:r>
+        <w:rPr>
+          <w:rStyle w:val="CodeChar"/>
+        </w:rPr>
+        <w:t>‘abs’</w:t>
+      </w:r>
+      <w:r>
+        <w:rPr>
+          <w:lang w:val="en-US"/>
+        </w:rPr>
+        <w:t xml:space="preserve"> for absolute. </w:t>
+      </w:r>
+    </w:p>
+    <w:p>
+      <w:pPr>
+        <w:jc w:val="both"/>
+        <w:rPr>
+          <w:lang w:val="en-US"/>
+        </w:rPr>
+      </w:pPr>
+      <w:r>
+        <w:rPr>
+          <w:lang w:val="en-US"/>
+        </w:rPr>
+        <w:t xml:space="preserve">The specific treatment is implemented </w:t>
+      </w:r>
+      <w:r>
+        <w:rPr>
+          <w:lang w:val="en-US"/>
+        </w:rPr>
+        <w:t xml:space="preserve">in the function </w:t>
+      </w:r>
+      <w:r>
+        <w:rPr>
+          <w:rStyle w:val="CodeChar"/>
+        </w:rPr>
+        <w:t>GetValues</w:t>
+      </w:r>
+      <w:r>
+        <w:rPr>
+          <w:lang w:val="en-US"/>
+        </w:rPr>
+        <w:t xml:space="preserve">. In the </w:t>
+      </w:r>
+      <w:r>
+        <w:rPr>
+          <w:lang w:val="en-US"/>
+        </w:rPr>
+        <w:t>predicate</w:t>
+      </w:r>
+      <w:r>
+        <w:rPr>
+          <w:lang w:val="en-US"/>
+        </w:rPr>
+        <w:t xml:space="preserve"> case, after the robustness has been computed it is altered for the set of signals not in the partition </w:t>
+      </w:r>
+      <w:r>
+        <w:rPr>
+          <w:lang w:val="en-US"/>
+        </w:rPr>
+        <w:t>through</w:t>
+      </w:r>
+      <w:r>
+        <w:rPr>
+          <w:lang w:val="en-US"/>
+        </w:rPr>
+        <w:t xml:space="preserve"> essentially scaling by 0 or by </w:t>
+      </w:r>
+      <w:r>
+        <w:rPr>
+          <w:lang w:val="en-US"/>
+        </w:rPr>
+        <w:t>infinity:</w:t>
+      </w:r>
+    </w:p>
+    <w:p>
+      <w:pPr>
+        <w:pStyle w:val="Code"/>
+        <w:spacing w:after="0" w:line="240" w:lineRule="auto"/>
+      </w:pPr>
+      <w:r>
+        <w:t>switch relabs</w:t>
+      </w:r>
+    </w:p>
+    <w:p>
+      <w:pPr>
+        <w:pStyle w:val="Code"/>
+        <w:spacing w:after="0" w:line="240" w:lineRule="auto"/>
+      </w:pPr>
+      <w:r>
+        <w:t xml:space="preserve">  </w:t>
+      </w:r>
+      <w:r>
+        <w:t>case 'rel'</w:t>
+      </w:r>
+    </w:p>
+    <w:p>
+      <w:pPr>
+        <w:pStyle w:val="Code"/>
+        <w:spacing w:after="0" w:line="240" w:lineRule="auto"/>
+      </w:pPr>
+      <w:r>
+        <w:t xml:space="preserve">    </w:t>
+      </w:r>
+      <w:r>
+        <w:t>% Check whether the predicate talks only about the signals</w:t>
+      </w:r>
+    </w:p>
+    <w:p>
+      <w:pPr>
+        <w:pStyle w:val="Code"/>
+        <w:spacing w:after="0" w:line="240" w:lineRule="auto"/>
+      </w:pPr>
+      <w:r>
+        <w:t xml:space="preserve">    </w:t>
+      </w:r>
+      <w:r>
+        <w:t>% that are not in the partition. If yes, treat the predicate</w:t>
+      </w:r>
+    </w:p>
+    <w:p>
+      <w:pPr>
+        <w:pStyle w:val="Code"/>
+        <w:spacing w:after="0" w:line="240" w:lineRule="auto"/>
+      </w:pPr>
+      <w:r>
+        <w:t xml:space="preserve">    </w:t>
+      </w:r>
+      <w:r>
+        <w:t>% qualitatively</w:t>
+      </w:r>
+    </w:p>
+    <w:p>
+      <w:pPr>
+        <w:pStyle w:val="Code"/>
+        <w:spacing w:after="0" w:line="240" w:lineRule="auto"/>
+      </w:pPr>
+      <w:r>
+        <w:t xml:space="preserve">    </w:t>
+      </w:r>
+      <w:r>
+        <w:t>all_outside_partition = isempty(intersect(STL_ExtractSignals(phi), partition));</w:t>
+      </w:r>
+    </w:p>
+    <w:p>
+      <w:pPr>
+        <w:pStyle w:val="Code"/>
+        <w:spacing w:after="0" w:line="240" w:lineRule="auto"/>
+      </w:pPr>
+      <w:r>
+        <w:t xml:space="preserve">    </w:t>
+      </w:r>
+      <w:r>
+        <w:t>if(all_outside_partition)</w:t>
+      </w:r>
+    </w:p>
+    <w:p>
+      <w:pPr>
+        <w:pStyle w:val="Code"/>
+        <w:spacing w:after="0" w:line="240" w:lineRule="auto"/>
+      </w:pPr>
+      <w:r>
+        <w:t xml:space="preserve">      </w:t>
+      </w:r>
+      <w:r>
+        <w:t>valarray = Inf*(2*(valarray&gt;0)-1);</w:t>
+      </w:r>
+    </w:p>
+    <w:p>
+      <w:pPr>
+        <w:pStyle w:val="Code"/>
+        <w:spacing w:after="0" w:line="240" w:lineRule="auto"/>
+      </w:pPr>
+      <w:r>
+        <w:t xml:space="preserve">  </w:t>
+      </w:r>
+      <w:r>
+        <w:t xml:space="preserve">  </w:t>
+      </w:r>
+      <w:r>
+        <w:t>end</w:t>
+      </w:r>
+    </w:p>
+    <w:p>
+      <w:pPr>
+        <w:pStyle w:val="Code"/>
+        <w:spacing w:after="0" w:line="240" w:lineRule="auto"/>
+      </w:pPr>
+    </w:p>
+    <w:p>
+      <w:pPr>
+        <w:pStyle w:val="Code"/>
+        <w:spacing w:after="0" w:line="240" w:lineRule="auto"/>
+      </w:pPr>
+      <w:r>
+        <w:t xml:space="preserve">  case 'abs'</w:t>
+      </w:r>
+    </w:p>
+    <w:p>
+      <w:pPr>
+        <w:pStyle w:val="Code"/>
+        <w:spacing w:after="0" w:line="240" w:lineRule="auto"/>
+      </w:pPr>
+      <w:r>
+        <w:t xml:space="preserve">    % Checks whether the predicate has at least one signal that</w:t>
+      </w:r>
+    </w:p>
+    <w:p>
+      <w:pPr>
+        <w:pStyle w:val="Code"/>
+        <w:spacing w:after="0" w:line="240" w:lineRule="auto"/>
+      </w:pPr>
+      <w:r>
         <w:t xml:space="preserve"> </w:t>
       </w:r>
       <w:r>
-        <w:rPr>
-          <w:rStyle w:val="CodeChar"/>
-        </w:rPr>
-        <w:t>GetSatValues</w:t>
-      </w:r>
-      <w:r>
-        <w:rPr>
-          <w:lang w:val="en-US"/>
-        </w:rPr>
-        <w:t>)</w:t>
-      </w:r>
-      <w:r>
-        <w:rPr>
-          <w:rStyle w:val="CodeChar"/>
-        </w:rPr>
+        <w:t xml:space="preserve">   % is outside the partition. If yes, treat the predicate</w:t>
+      </w:r>
+    </w:p>
+    <w:p>
+      <w:pPr>
+        <w:pStyle w:val="Code"/>
+        <w:spacing w:after="0" w:line="240" w:lineRule="auto"/>
+      </w:pPr>
+      <w:r>
+        <w:t xml:space="preserve">    % qualitatively</w:t>
+      </w:r>
+    </w:p>
+    <w:p>
+      <w:pPr>
+        <w:pStyle w:val="Code"/>
+        <w:spacing w:after="0" w:line="240" w:lineRule="auto"/>
+      </w:pPr>
+      <w:r>
+        <w:t xml:space="preserve">    one_outside_partition = isempty(setdiff(STL_ExtractSignals(phi), partition));</w:t>
+      </w:r>
+    </w:p>
+    <w:p>
+      <w:pPr>
+        <w:pStyle w:val="Code"/>
+        <w:spacing w:after="0" w:line="240" w:lineRule="auto"/>
+      </w:pPr>
+      <w:r>
+        <w:t xml:space="preserve">    if (one_outside_partition)</w:t>
+      </w:r>
+    </w:p>
+    <w:p>
+      <w:pPr>
+        <w:pStyle w:val="Code"/>
+        <w:spacing w:after="0" w:line="240" w:lineRule="auto"/>
+      </w:pPr>
+      <w:r>
+        <w:lastRenderedPageBreak/>
+        <w:t xml:space="preserve">      valarray = realmin('double')*(2*(valarray&gt;0)-1);</w:t>
+      </w:r>
+    </w:p>
+    <w:p>
+      <w:pPr>
+        <w:pStyle w:val="Code"/>
+        <w:spacing w:after="0" w:line="240" w:lineRule="auto"/>
+      </w:pPr>
+      <w:r>
         <w:t xml:space="preserve"> </w:t>
       </w:r>
       <w:r>
-        <w:rPr>
-          <w:lang w:val="en-US"/>
-        </w:rPr>
-        <w:t>is not supported;</w:t>
-      </w:r>
-    </w:p>
-    <w:p>
-      <w:pPr>
-        <w:pStyle w:val="ListParagraph"/>
-        <w:numPr>
-          <w:ilvl w:val="0"/>
-          <w:numId w:val="12"/>
-        </w:numPr>
-        <w:rPr>
-          <w:lang w:val="en-US"/>
-        </w:rPr>
-      </w:pPr>
-      <w:r>
-        <w:rPr>
-          <w:rStyle w:val="CodeChar"/>
-        </w:rPr>
-        <w:t>BreachRequirement</w:t>
-      </w:r>
-      <w:r>
-        <w:rPr>
-          <w:lang w:val="en-US"/>
-        </w:rPr>
-        <w:t xml:space="preserve"> is not supported.</w:t>
+        <w:t xml:space="preserve">   end</w:t>
+      </w:r>
+    </w:p>
+    <w:p>
+      <w:pPr>
+        <w:pStyle w:val="Code"/>
+        <w:spacing w:after="0" w:line="240" w:lineRule="auto"/>
+      </w:pPr>
+      <w:r>
+        <w:t>end</w:t>
+      </w:r>
+    </w:p>
+    <w:p>
+      <w:pPr>
+        <w:pStyle w:val="Code"/>
+        <w:spacing w:after="0" w:line="240" w:lineRule="auto"/>
+      </w:pPr>
+    </w:p>
+    <w:p>
+      <w:pPr>
+        <w:pStyle w:val="Code"/>
+        <w:rPr>
+          <w:b/>
+        </w:rPr>
+      </w:pPr>
+      <w:r>
+        <w:rPr>
+          <w:b/>
+        </w:rPr>
+        <w:t>./@STL_Formula/STL_Eval_Gen.m</w:t>
+      </w:r>
+    </w:p>
+    <w:p>
+      <w:pPr>
+        <w:jc w:val="both"/>
+        <w:rPr>
+          <w:lang w:val="en-US"/>
+        </w:rPr>
+      </w:pPr>
+      <w:r>
+        <w:rPr>
+          <w:lang w:val="en-US"/>
+        </w:rPr>
+        <w:t xml:space="preserve">This is a copy of </w:t>
+      </w:r>
+      <w:r>
+        <w:rPr>
+          <w:rStyle w:val="CodeChar"/>
+        </w:rPr>
+        <w:t>./@STL_Formula/STL_EvalThom_Gen.m</w:t>
+      </w:r>
+      <w:r>
+        <w:rPr>
+          <w:lang w:val="en-US"/>
+        </w:rPr>
+        <w:t xml:space="preserve"> that takes two optional arguments, </w:t>
+      </w:r>
+      <w:r>
+        <w:rPr>
+          <w:rStyle w:val="CodeChar"/>
+        </w:rPr>
+        <w:t>partition</w:t>
+      </w:r>
+      <w:r>
+        <w:rPr>
+          <w:lang w:val="en-US"/>
+        </w:rPr>
+        <w:t xml:space="preserve"> and </w:t>
+      </w:r>
+      <w:r>
+        <w:rPr>
+          <w:rStyle w:val="CodeChar"/>
+        </w:rPr>
+        <w:t>relabs</w:t>
+      </w:r>
+      <w:r>
+        <w:rPr>
+          <w:lang w:val="en-US"/>
+        </w:rPr>
+        <w:t>. This function c</w:t>
+      </w:r>
+      <w:r>
+        <w:rPr>
+          <w:lang w:val="en-US"/>
+        </w:rPr>
+        <w:t>alls</w:t>
+      </w:r>
+      <w:r>
+        <w:rPr>
+          <w:lang w:val="en-US"/>
+        </w:rPr>
+        <w:t xml:space="preserve"> in turn</w:t>
+      </w:r>
+      <w:r>
+        <w:rPr>
+          <w:lang w:val="en-US"/>
+        </w:rPr>
+        <w:t xml:space="preserve"> </w:t>
+      </w:r>
+      <w:r>
+        <w:rPr>
+          <w:rStyle w:val="CodeChar"/>
+        </w:rPr>
+        <w:t>./@STL_Formula/STL_EvalThom_Gen.m</w:t>
+      </w:r>
+      <w:r>
+        <w:rPr>
+          <w:lang w:val="en-US"/>
+        </w:rPr>
+        <w:t xml:space="preserve"> </w:t>
+      </w:r>
+      <w:r>
+        <w:rPr>
+          <w:lang w:val="en-US"/>
+        </w:rPr>
+        <w:t xml:space="preserve">with the same arguments after checking their </w:t>
+      </w:r>
+      <w:r>
+        <w:rPr>
+          <w:lang w:val="en-US"/>
+        </w:rPr>
+        <w:t>validity and fixing them as needed.</w:t>
+      </w:r>
+    </w:p>
+    <w:p>
+      <w:pPr>
+        <w:pStyle w:val="Code"/>
+        <w:rPr>
+          <w:b/>
+        </w:rPr>
+      </w:pPr>
+      <w:r>
+        <w:rPr>
+          <w:b/>
+        </w:rPr>
+        <w:t>./@STL_Formula/STL_Eval_IO.m</w:t>
+      </w:r>
+    </w:p>
+    <w:p>
+      <w:pPr>
+        <w:jc w:val="both"/>
+        <w:rPr>
+          <w:lang w:val="en-US"/>
+        </w:rPr>
+      </w:pPr>
+      <w:r>
+        <w:rPr>
+          <w:lang w:val="en-US"/>
+        </w:rPr>
+        <w:t xml:space="preserve">This is a copy of </w:t>
+      </w:r>
+      <w:r>
+        <w:rPr>
+          <w:rStyle w:val="CodeChar"/>
+        </w:rPr>
+        <w:t>./@STL_Formula/STL_EvalThom_Gen.m</w:t>
+      </w:r>
+      <w:r>
+        <w:rPr>
+          <w:lang w:val="en-US"/>
+        </w:rPr>
+        <w:t xml:space="preserve"> that takes two optional arguments, </w:t>
+      </w:r>
+      <w:r>
+        <w:rPr>
+          <w:rStyle w:val="CodeChar"/>
+        </w:rPr>
+        <w:t>inout</w:t>
+      </w:r>
+      <w:r>
+        <w:rPr>
+          <w:lang w:val="en-US"/>
+        </w:rPr>
+        <w:t xml:space="preserve"> and </w:t>
+      </w:r>
+      <w:r>
+        <w:rPr>
+          <w:rStyle w:val="CodeChar"/>
+        </w:rPr>
+        <w:t>relabs</w:t>
+      </w:r>
+      <w:r>
+        <w:rPr>
+          <w:lang w:val="en-US"/>
+        </w:rPr>
+        <w:t xml:space="preserve">. This function calls in turn </w:t>
+      </w:r>
+      <w:r>
+        <w:rPr>
+          <w:rStyle w:val="CodeChar"/>
+        </w:rPr>
+        <w:t>./@STL_Formula/STL_EvalThom_Gen.m</w:t>
+      </w:r>
+      <w:r>
+        <w:rPr>
+          <w:lang w:val="en-US"/>
+        </w:rPr>
+        <w:t xml:space="preserve"> </w:t>
+      </w:r>
+      <w:r>
+        <w:rPr>
+          <w:lang w:val="en-US"/>
+        </w:rPr>
+        <w:t xml:space="preserve">with the partition argument correctly set, and the relabs argument unchanged. Beforehand arguments are checked and fixed. The additional code is as </w:t>
+      </w:r>
+      <w:r>
+        <w:rPr>
+          <w:lang w:val="en-US"/>
+        </w:rPr>
+        <w:t>follows:</w:t>
+      </w:r>
+    </w:p>
+    <w:p>
+      <w:pPr>
+        <w:pStyle w:val="Code"/>
+        <w:spacing w:after="0"/>
+      </w:pPr>
+      <w:r>
+        <w:t>partition = [];</w:t>
+      </w:r>
+    </w:p>
+    <w:p>
+      <w:pPr>
+        <w:pStyle w:val="Code"/>
+        <w:spacing w:after="0"/>
+      </w:pPr>
+      <w:r>
+        <w:t>if (strcmp(inout, 'in'))</w:t>
+      </w:r>
+    </w:p>
+    <w:p>
+      <w:pPr>
+        <w:pStyle w:val="Code"/>
+        <w:spacing w:after="0"/>
+      </w:pPr>
+      <w:r>
+        <w:t xml:space="preserve">  partition = get_in_signal_names(phi);</w:t>
+      </w:r>
+    </w:p>
+    <w:p>
+      <w:pPr>
+        <w:pStyle w:val="Code"/>
+        <w:spacing w:after="0"/>
+      </w:pPr>
+      <w:r>
+        <w:t>elseif (strcmp(inout, 'out'))</w:t>
+      </w:r>
+    </w:p>
+    <w:p>
+      <w:pPr>
+        <w:pStyle w:val="Code"/>
+        <w:spacing w:after="0"/>
+      </w:pPr>
+      <w:r>
+        <w:t xml:space="preserve">  partition = get_out_signal_names(phi);</w:t>
+      </w:r>
+    </w:p>
+    <w:p>
+      <w:pPr>
+        <w:pStyle w:val="Code"/>
+        <w:spacing w:after="0"/>
+      </w:pPr>
+      <w:r>
+        <w:t>end</w:t>
+      </w:r>
+    </w:p>
+    <w:p>
+      <w:pPr>
+        <w:pStyle w:val="Code"/>
+        <w:spacing w:after="0"/>
+      </w:pPr>
+    </w:p>
+    <w:p>
+      <w:pPr>
+        <w:pStyle w:val="Code"/>
+        <w:spacing w:after="0"/>
+      </w:pPr>
+      <w:r>
+        <w:t>switch nargin</w:t>
+      </w:r>
+    </w:p>
+    <w:p>
+      <w:pPr>
+        <w:pStyle w:val="Code"/>
+        <w:spacing w:after="0"/>
+      </w:pPr>
+      <w:r>
+        <w:t xml:space="preserve">  case 6</w:t>
+      </w:r>
+    </w:p>
+    <w:p>
+      <w:pPr>
+        <w:pStyle w:val="Code"/>
+        <w:spacing w:after="0"/>
+      </w:pPr>
+      <w:r>
+        <w:t xml:space="preserve">    [val, tau] = STL_EvalThom_Gen(Sys, phi, P, trajs, partition, relabs);</w:t>
+      </w:r>
+    </w:p>
+    <w:p>
+      <w:pPr>
+        <w:pStyle w:val="Code"/>
+        <w:spacing w:after="0"/>
+      </w:pPr>
+      <w:r>
+        <w:t xml:space="preserve">  case 7</w:t>
+      </w:r>
+    </w:p>
+    <w:p>
+      <w:pPr>
+        <w:pStyle w:val="Code"/>
+        <w:spacing w:after="0"/>
+      </w:pPr>
+      <w:r>
+        <w:t xml:space="preserve">    [val, tau] = STL_EvalThom_Gen(Sys, phi, P, trajs, partition, relabs, taus);</w:t>
+      </w:r>
+    </w:p>
+    <w:p>
+      <w:pPr>
+        <w:pStyle w:val="Code"/>
+        <w:spacing w:after="0"/>
+      </w:pPr>
+      <w:r>
+        <w:t>e</w:t>
+      </w:r>
+      <w:r>
+        <w:t>nd</w:t>
+      </w:r>
+    </w:p>
+    <w:p>
+      <w:pPr>
+        <w:pStyle w:val="Code"/>
+        <w:spacing w:after="0"/>
+      </w:pPr>
+    </w:p>
+    <w:p>
+      <w:pPr>
+        <w:pStyle w:val="Code"/>
+        <w:rPr>
+          <w:b/>
+        </w:rPr>
+      </w:pPr>
+      <w:r>
+        <w:rPr>
+          <w:b/>
+        </w:rPr>
+        <w:t>./Plots/SplotSatIO.m</w:t>
+      </w:r>
+    </w:p>
+    <w:p>
+      <w:pPr>
+        <w:jc w:val="both"/>
+        <w:rPr>
+          <w:lang w:val="en-US"/>
+        </w:rPr>
+      </w:pPr>
+      <w:r>
+        <w:rPr>
+          <w:lang w:val="en-US"/>
+        </w:rPr>
+        <w:t xml:space="preserve">This is a copy of </w:t>
+      </w:r>
+      <w:r>
+        <w:rPr>
+          <w:rStyle w:val="CodeChar"/>
+        </w:rPr>
+        <w:t>SplotSat.m</w:t>
+      </w:r>
+      <w:r>
+        <w:rPr>
+          <w:lang w:val="en-US"/>
+        </w:rPr>
+        <w:t xml:space="preserve">, but </w:t>
+      </w:r>
+      <w:r>
+        <w:rPr>
+          <w:lang w:val="en-US"/>
+        </w:rPr>
+        <w:t>involving</w:t>
+      </w:r>
+      <w:r>
+        <w:rPr>
+          <w:lang w:val="en-US"/>
+        </w:rPr>
+        <w:t xml:space="preserve"> </w:t>
+      </w:r>
+      <w:r>
+        <w:rPr>
+          <w:lang w:val="en-US"/>
+        </w:rPr>
+        <w:t>additional</w:t>
+      </w:r>
+      <w:r>
+        <w:rPr>
+          <w:lang w:val="en-US"/>
+        </w:rPr>
+        <w:t xml:space="preserve"> </w:t>
+      </w:r>
+      <w:r>
+        <w:rPr>
+          <w:rStyle w:val="CodeChar"/>
+        </w:rPr>
+        <w:t>inout</w:t>
+      </w:r>
+      <w:r>
+        <w:rPr>
+          <w:lang w:val="en-US"/>
+        </w:rPr>
+        <w:t xml:space="preserve"> and </w:t>
+      </w:r>
+      <w:r>
+        <w:rPr>
+          <w:rStyle w:val="CodeChar"/>
+        </w:rPr>
+        <w:t>relabs</w:t>
+      </w:r>
+      <w:r>
+        <w:rPr>
+          <w:lang w:val="en-US"/>
+        </w:rPr>
+        <w:t xml:space="preserve"> arguments, and calling </w:t>
+      </w:r>
+      <w:r>
+        <w:rPr>
+          <w:rStyle w:val="CodeChar"/>
+        </w:rPr>
+        <w:t>STL_Eval_IO</w:t>
+      </w:r>
+      <w:r>
+        <w:rPr>
+          <w:lang w:val="en-US"/>
+        </w:rPr>
+        <w:t xml:space="preserve"> instead of </w:t>
+      </w:r>
+      <w:r>
+        <w:rPr>
+          <w:rStyle w:val="CodeChar"/>
+        </w:rPr>
+        <w:t>STL_Eval</w:t>
+      </w:r>
+      <w:r>
+        <w:rPr>
+          <w:lang w:val="en-US"/>
+        </w:rPr>
+        <w:t>.</w:t>
       </w:r>
     </w:p>
     <w:sectPr>
@@ -2248,6 +4203,92 @@
     </w:lvl>
   </w:abstractNum>
   <w:abstractNum w:abstractNumId="3" w15:restartNumberingAfterBreak="0">
+    <w:nsid w:val="36E526DA"/>
+    <w:multiLevelType w:val="hybridMultilevel"/>
+    <w:tmpl w:val="C3227522"/>
+    <w:lvl w:ilvl="0" w:tplc="0409000F">
+      <w:start w:val="1"/>
+      <w:numFmt w:val="decimal"/>
+      <w:lvlText w:val="%1."/>
+      <w:lvlJc w:val="left"/>
+      <w:pPr>
+        <w:ind w:left="720" w:hanging="360"/>
+      </w:pPr>
+    </w:lvl>
+    <w:lvl w:ilvl="1" w:tplc="04090019" w:tentative="1">
+      <w:start w:val="1"/>
+      <w:numFmt w:val="lowerLetter"/>
+      <w:lvlText w:val="%2."/>
+      <w:lvlJc w:val="left"/>
+      <w:pPr>
+        <w:ind w:left="1440" w:hanging="360"/>
+      </w:pPr>
+    </w:lvl>
+    <w:lvl w:ilvl="2" w:tplc="0409001B" w:tentative="1">
+      <w:start w:val="1"/>
+      <w:numFmt w:val="lowerRoman"/>
+      <w:lvlText w:val="%3."/>
+      <w:lvlJc w:val="right"/>
+      <w:pPr>
+        <w:ind w:left="2160" w:hanging="180"/>
+      </w:pPr>
+    </w:lvl>
+    <w:lvl w:ilvl="3" w:tplc="0409000F" w:tentative="1">
+      <w:start w:val="1"/>
+      <w:numFmt w:val="decimal"/>
+      <w:lvlText w:val="%4."/>
+      <w:lvlJc w:val="left"/>
+      <w:pPr>
+        <w:ind w:left="2880" w:hanging="360"/>
+      </w:pPr>
+    </w:lvl>
+    <w:lvl w:ilvl="4" w:tplc="04090019" w:tentative="1">
+      <w:start w:val="1"/>
+      <w:numFmt w:val="lowerLetter"/>
+      <w:lvlText w:val="%5."/>
+      <w:lvlJc w:val="left"/>
+      <w:pPr>
+        <w:ind w:left="3600" w:hanging="360"/>
+      </w:pPr>
+    </w:lvl>
+    <w:lvl w:ilvl="5" w:tplc="0409001B" w:tentative="1">
+      <w:start w:val="1"/>
+      <w:numFmt w:val="lowerRoman"/>
+      <w:lvlText w:val="%6."/>
+      <w:lvlJc w:val="right"/>
+      <w:pPr>
+        <w:ind w:left="4320" w:hanging="180"/>
+      </w:pPr>
+    </w:lvl>
+    <w:lvl w:ilvl="6" w:tplc="0409000F" w:tentative="1">
+      <w:start w:val="1"/>
+      <w:numFmt w:val="decimal"/>
+      <w:lvlText w:val="%7."/>
+      <w:lvlJc w:val="left"/>
+      <w:pPr>
+        <w:ind w:left="5040" w:hanging="360"/>
+      </w:pPr>
+    </w:lvl>
+    <w:lvl w:ilvl="7" w:tplc="04090019" w:tentative="1">
+      <w:start w:val="1"/>
+      <w:numFmt w:val="lowerLetter"/>
+      <w:lvlText w:val="%8."/>
+      <w:lvlJc w:val="left"/>
+      <w:pPr>
+        <w:ind w:left="5760" w:hanging="360"/>
+      </w:pPr>
+    </w:lvl>
+    <w:lvl w:ilvl="8" w:tplc="0409001B" w:tentative="1">
+      <w:start w:val="1"/>
+      <w:numFmt w:val="lowerRoman"/>
+      <w:lvlText w:val="%9."/>
+      <w:lvlJc w:val="right"/>
+      <w:pPr>
+        <w:ind w:left="6480" w:hanging="180"/>
+      </w:pPr>
+    </w:lvl>
+  </w:abstractNum>
+  <w:abstractNum w:abstractNumId="4" w15:restartNumberingAfterBreak="0">
     <w:nsid w:val="39482ECC"/>
     <w:multiLevelType w:val="hybridMultilevel"/>
     <w:tmpl w:val="D98A0270"/>
@@ -2333,7 +4374,7 @@
       </w:pPr>
     </w:lvl>
   </w:abstractNum>
-  <w:abstractNum w:abstractNumId="4" w15:restartNumberingAfterBreak="0">
+  <w:abstractNum w:abstractNumId="5" w15:restartNumberingAfterBreak="0">
     <w:nsid w:val="49A2142C"/>
     <w:multiLevelType w:val="hybridMultilevel"/>
     <w:tmpl w:val="41AA7854"/>
@@ -2445,7 +4486,7 @@
       </w:rPr>
     </w:lvl>
   </w:abstractNum>
-  <w:abstractNum w:abstractNumId="5" w15:restartNumberingAfterBreak="0">
+  <w:abstractNum w:abstractNumId="6" w15:restartNumberingAfterBreak="0">
     <w:nsid w:val="590F4BA1"/>
     <w:multiLevelType w:val="hybridMultilevel"/>
     <w:tmpl w:val="402EA052"/>
@@ -2557,7 +4598,7 @@
       </w:rPr>
     </w:lvl>
   </w:abstractNum>
-  <w:abstractNum w:abstractNumId="6" w15:restartNumberingAfterBreak="0">
+  <w:abstractNum w:abstractNumId="7" w15:restartNumberingAfterBreak="0">
     <w:nsid w:val="62BF14F6"/>
     <w:multiLevelType w:val="hybridMultilevel"/>
     <w:tmpl w:val="EC807604"/>
@@ -2643,7 +4684,7 @@
       </w:pPr>
     </w:lvl>
   </w:abstractNum>
-  <w:abstractNum w:abstractNumId="7" w15:restartNumberingAfterBreak="0">
+  <w:abstractNum w:abstractNumId="8" w15:restartNumberingAfterBreak="0">
     <w:nsid w:val="68E31375"/>
     <w:multiLevelType w:val="hybridMultilevel"/>
     <w:tmpl w:val="29644C00"/>
@@ -2755,7 +4796,7 @@
       </w:rPr>
     </w:lvl>
   </w:abstractNum>
-  <w:abstractNum w:abstractNumId="8" w15:restartNumberingAfterBreak="0">
+  <w:abstractNum w:abstractNumId="9" w15:restartNumberingAfterBreak="0">
     <w:nsid w:val="6908191B"/>
     <w:multiLevelType w:val="hybridMultilevel"/>
     <w:tmpl w:val="BD46BABA"/>
@@ -2844,7 +4885,7 @@
       </w:pPr>
     </w:lvl>
   </w:abstractNum>
-  <w:abstractNum w:abstractNumId="9" w15:restartNumberingAfterBreak="0">
+  <w:abstractNum w:abstractNumId="10" w15:restartNumberingAfterBreak="0">
     <w:nsid w:val="78437DE9"/>
     <w:multiLevelType w:val="hybridMultilevel"/>
     <w:tmpl w:val="0B3427DC"/>
@@ -2933,7 +4974,7 @@
       </w:pPr>
     </w:lvl>
   </w:abstractNum>
-  <w:abstractNum w:abstractNumId="10" w15:restartNumberingAfterBreak="0">
+  <w:abstractNum w:abstractNumId="11" w15:restartNumberingAfterBreak="0">
     <w:nsid w:val="78634A61"/>
     <w:multiLevelType w:val="hybridMultilevel"/>
     <w:tmpl w:val="80BE75BA"/>
@@ -3022,7 +5063,7 @@
       </w:pPr>
     </w:lvl>
   </w:abstractNum>
-  <w:abstractNum w:abstractNumId="11" w15:restartNumberingAfterBreak="0">
+  <w:abstractNum w:abstractNumId="12" w15:restartNumberingAfterBreak="0">
     <w:nsid w:val="7C8425D8"/>
     <w:multiLevelType w:val="hybridMultilevel"/>
     <w:tmpl w:val="28FCCC8E"/>
@@ -3135,25 +5176,25 @@
     </w:lvl>
   </w:abstractNum>
   <w:num w:numId="1">
+    <w:abstractNumId w:val="5"/>
+  </w:num>
+  <w:num w:numId="2">
     <w:abstractNumId w:val="4"/>
   </w:num>
-  <w:num w:numId="2">
-    <w:abstractNumId w:val="3"/>
-  </w:num>
   <w:num w:numId="3">
-    <w:abstractNumId w:val="5"/>
+    <w:abstractNumId w:val="6"/>
   </w:num>
   <w:num w:numId="4">
+    <w:abstractNumId w:val="10"/>
+  </w:num>
+  <w:num w:numId="5">
+    <w:abstractNumId w:val="11"/>
+  </w:num>
+  <w:num w:numId="6">
     <w:abstractNumId w:val="9"/>
   </w:num>
-  <w:num w:numId="5">
-    <w:abstractNumId w:val="10"/>
-  </w:num>
-  <w:num w:numId="6">
-    <w:abstractNumId w:val="8"/>
-  </w:num>
   <w:num w:numId="7">
-    <w:abstractNumId w:val="11"/>
+    <w:abstractNumId w:val="12"/>
   </w:num>
   <w:num w:numId="8">
     <w:abstractNumId w:val="1"/>
@@ -3165,10 +5206,13 @@
     <w:abstractNumId w:val="0"/>
   </w:num>
   <w:num w:numId="11">
-    <w:abstractNumId w:val="6"/>
+    <w:abstractNumId w:val="7"/>
   </w:num>
   <w:num w:numId="12">
-    <w:abstractNumId w:val="7"/>
+    <w:abstractNumId w:val="8"/>
+  </w:num>
+  <w:num w:numId="13">
+    <w:abstractNumId w:val="3"/>
   </w:num>
 </w:numbering>
 </file>
@@ -3643,7 +5687,6 @@
   <w:style w:type="character" w:default="1" w:styleId="DefaultParagraphFont">
     <w:name w:val="Default Paragraph Font"/>
     <w:uiPriority w:val="1"/>
-    <w:semiHidden/>
     <w:unhideWhenUsed/>
   </w:style>
   <w:style w:type="table" w:default="1" w:styleId="TableNormal">
@@ -3864,6 +5907,29 @@
     <w:link w:val="Footer"/>
     <w:uiPriority w:val="99"/>
     <w:rsid w:val="00A13807"/>
+  </w:style>
+  <w:style w:type="character" w:styleId="Hyperlink">
+    <w:name w:val="Hyperlink"/>
+    <w:basedOn w:val="DefaultParagraphFont"/>
+    <w:uiPriority w:val="99"/>
+    <w:unhideWhenUsed/>
+    <w:rsid w:val="007C0315"/>
+    <w:rPr>
+      <w:color w:val="0000FF" w:themeColor="hyperlink"/>
+      <w:u w:val="single"/>
+    </w:rPr>
+  </w:style>
+  <w:style w:type="character" w:styleId="UnresolvedMention">
+    <w:name w:val="Unresolved Mention"/>
+    <w:basedOn w:val="DefaultParagraphFont"/>
+    <w:uiPriority w:val="99"/>
+    <w:semiHidden/>
+    <w:unhideWhenUsed/>
+    <w:rsid w:val="007C0315"/>
+    <w:rPr>
+      <w:color w:val="808080"/>
+      <w:shd w:val="clear" w:color="auto" w:fill="E6E6E6"/>
+    </w:rPr>
   </w:style>
 </w:styles>
 </file>

</xml_diff>